<commit_message>
New translations [template]  - deriv affiliate team - seminar - email 1.docx (Korean)
</commit_message>
<xml_diff>
--- a/public/email/crowdin/translations/ko/[TEMPLATE]  - Deriv Affiliate team - seminar - EMAIL 1.docx
+++ b/public/email/crowdin/translations/ko/[TEMPLATE]  - Deriv Affiliate team - seminar - EMAIL 1.docx
@@ -13,7 +13,7 @@
         <w:pStyle w:val="P68B1DB1-Normal1"/>
       </w:pPr>
       <w:r>
-        <w:t xml:space="preserve">ENGLISH / </w:t>
+        <w:t xml:space="preserve">영어 / </w:t>
       </w:r>
       <w:hyperlink w:anchor="p49jshfwap3b">
         <w:r>
@@ -21,7 +21,7 @@
             <w:color w:val="1155cc"/>
             <w:u w:val="single"/>
           </w:rPr>
-          <w:t>SPANISH</w:t>
+          <w:t>스페인어</w:t>
         </w:r>
       </w:hyperlink>
       <w:r>
@@ -33,7 +33,7 @@
             <w:color w:val="1155cc"/>
             <w:u w:val="single"/>
           </w:rPr>
-          <w:t xml:space="preserve">PORTUGUESE </w:t>
+          <w:t xml:space="preserve">포르투갈어 </w:t>
         </w:r>
       </w:hyperlink>
       <w:r>
@@ -45,7 +45,7 @@
             <w:color w:val="1155cc"/>
             <w:u w:val="single"/>
           </w:rPr>
-          <w:t xml:space="preserve">FRENCH </w:t>
+          <w:t xml:space="preserve">프랑스어 </w:t>
         </w:r>
       </w:hyperlink>
       <w:r>
@@ -57,7 +57,7 @@
             <w:color w:val="1155cc"/>
             <w:u w:val="single"/>
           </w:rPr>
-          <w:t xml:space="preserve">VIETNAMESE </w:t>
+          <w:t xml:space="preserve">베트남어 </w:t>
         </w:r>
       </w:hyperlink>
       <w:r>
@@ -69,7 +69,7 @@
             <w:color w:val="1155cc"/>
             <w:u w:val="single"/>
           </w:rPr>
-          <w:t>THAI</w:t>
+          <w:t>태국어</w:t>
         </w:r>
       </w:hyperlink>
     </w:p>
@@ -182,11 +182,11 @@
               <w:rPr>
                 <w:b w:val="1"/>
               </w:rPr>
-              <w:t>Background:</w:t>
+              <w:t>배경:</w:t>
             </w:r>
             <w:r>
               <w:br w:type="textWrapping"/>
-              <w:t xml:space="preserve">This is an invitation for affiliates to a meeting in their country or city. This is the first email to go out </w:t>
+              <w:t xml:space="preserve">이 이메일은 제휴사들에게 자국 또는 도시에서의 회의에 초대하는 내용입니다. 이것은 발송되는 첫 번째 이메일입니다. </w:t>
             </w:r>
           </w:p>
         </w:tc>
@@ -220,42 +220,42 @@
         <w:pStyle w:val="P68B1DB1-Normal1"/>
       </w:pPr>
       <w:r>
-        <w:t>ENGLISH</w:t>
-      </w:r>
-    </w:p>
-    <w:p>
-      <w:pPr>
-        <w:rPr>
-          <w:rFonts w:ascii="IBM Plex Sans" w:hAnsi="IBM Plex Sans" w:cs="IBM Plex Sans" w:eastAsia="IBM Plex Sans"/>
-          <w:b w:val="1"/>
-        </w:rPr>
-      </w:pPr>
-    </w:p>
-    <w:p>
-      <w:pPr>
-        <w:rPr>
-          <w:rFonts w:ascii="IBM Plex Sans" w:hAnsi="IBM Plex Sans" w:cs="IBM Plex Sans" w:eastAsia="IBM Plex Sans"/>
-          <w:b w:val="1"/>
-        </w:rPr>
-        <w:pStyle w:val="P68B1DB1-Normal2"/>
-      </w:pPr>
-      <w:r>
-        <w:rPr>
-          <w:b w:val="1"/>
-        </w:rPr>
-        <w:t xml:space="preserve">Subject line:</w:t>
-      </w:r>
-      <w:r>
-        <w:br w:type="textWrapping"/>
-        <w:t xml:space="preserve">Deriv Affiliate meeting | [CITY NAME] | [DATE]</w:t>
-        <w:br w:type="textWrapping"/>
-        <w:br w:type="textWrapping"/>
-      </w:r>
-      <w:r>
-        <w:rPr>
-          <w:b w:val="1"/>
-        </w:rPr>
-        <w:t>Body:</w:t>
+        <w:t>영어</w:t>
+      </w:r>
+    </w:p>
+    <w:p>
+      <w:pPr>
+        <w:rPr>
+          <w:rFonts w:ascii="IBM Plex Sans" w:hAnsi="IBM Plex Sans" w:cs="IBM Plex Sans" w:eastAsia="IBM Plex Sans"/>
+          <w:b w:val="1"/>
+        </w:rPr>
+      </w:pPr>
+    </w:p>
+    <w:p>
+      <w:pPr>
+        <w:rPr>
+          <w:rFonts w:ascii="IBM Plex Sans" w:hAnsi="IBM Plex Sans" w:cs="IBM Plex Sans" w:eastAsia="IBM Plex Sans"/>
+          <w:b w:val="1"/>
+        </w:rPr>
+        <w:pStyle w:val="P68B1DB1-Normal2"/>
+      </w:pPr>
+      <w:r>
+        <w:rPr>
+          <w:b w:val="1"/>
+        </w:rPr>
+        <w:t>제목:</w:t>
+      </w:r>
+      <w:r>
+        <w:br w:type="textWrapping"/>
+        <w:t xml:space="preserve">Deriv 제휴사 회의 | [도시 이름] | [날짜]</w:t>
+        <w:br w:type="textWrapping"/>
+        <w:br w:type="textWrapping"/>
+      </w:r>
+      <w:r>
+        <w:rPr>
+          <w:b w:val="1"/>
+        </w:rPr>
+        <w:t>본문:</w:t>
       </w:r>
     </w:p>
     <w:p>
@@ -270,18 +270,18 @@
       <w:bookmarkStart w:colFirst="0" w:colLast="0" w:name="_elswkhobl3ky" w:id="1"/>
       <w:bookmarkEnd w:id="1"/>
       <w:r>
-        <w:t xml:space="preserve">See you in [CITY NAME]!</w:t>
-      </w:r>
-    </w:p>
-    <w:p>
-      <w:pPr>
-        <w:rPr>
-          <w:rFonts w:ascii="IBM Plex Sans" w:hAnsi="IBM Plex Sans" w:cs="IBM Plex Sans" w:eastAsia="IBM Plex Sans"/>
-        </w:rPr>
-        <w:pStyle w:val="P68B1DB1-Normal2"/>
-      </w:pPr>
-      <w:r>
-        <w:t xml:space="preserve">Great news! We will be in [CITY NAME] from</w:t>
+        <w:t xml:space="preserve">[도시 이름]에서 만나요!</w:t>
+      </w:r>
+    </w:p>
+    <w:p>
+      <w:pPr>
+        <w:rPr>
+          <w:rFonts w:ascii="IBM Plex Sans" w:hAnsi="IBM Plex Sans" w:cs="IBM Plex Sans" w:eastAsia="IBM Plex Sans"/>
+        </w:rPr>
+        <w:pStyle w:val="P68B1DB1-Normal2"/>
+      </w:pPr>
+      <w:r>
+        <w:t xml:space="preserve">좋은 소식입니다! We will be in [CITY NAME] from</w:t>
       </w:r>
       <w:r>
         <w:rPr>
@@ -308,7 +308,7 @@
         <w:pStyle w:val="P68B1DB1-Normal2"/>
       </w:pPr>
       <w:r>
-        <w:t xml:space="preserve">We’d love to hear about your experience with our affiliate programme. If there’s any way we can improve your experience, here’s your chance to tell us.</w:t>
+        <w:t xml:space="preserve">저희는 여러분의 제휴 프로그램 경험에 대해 듣고 싶습니다. 여러분의 경험을 개선할 방법이 있다면, 지금 그 기회를 말씀해 주세요.</w:t>
       </w:r>
     </w:p>
     <w:p>
@@ -327,7 +327,7 @@
         <w:pStyle w:val="P68B1DB1-Normal4"/>
       </w:pPr>
       <w:r>
-        <w:t>When?</w:t>
+        <w:t>언제인가요?</w:t>
       </w:r>
     </w:p>
     <w:p>
@@ -370,11 +370,11 @@
         <w:rPr>
           <w:b w:val="1"/>
         </w:rPr>
-        <w:t>Where?</w:t>
-        <w:br w:type="textWrapping"/>
-      </w:r>
-      <w:r>
-        <w:t xml:space="preserve">To be confirmed</w:t>
+        <w:t>어디인가요?</w:t>
+        <w:br w:type="textWrapping"/>
+      </w:r>
+      <w:r>
+        <w:t xml:space="preserve">확인 중입니다.</w:t>
       </w:r>
     </w:p>
     <w:p>
@@ -393,72 +393,72 @@
         <w:pStyle w:val="P68B1DB1-Normal4"/>
       </w:pPr>
       <w:r>
-        <w:t xml:space="preserve">How to book a slot?</w:t>
-      </w:r>
-    </w:p>
-    <w:p>
-      <w:pPr>
-        <w:rPr>
-          <w:rFonts w:ascii="IBM Plex Sans" w:hAnsi="IBM Plex Sans" w:cs="IBM Plex Sans" w:eastAsia="IBM Plex Sans"/>
-        </w:rPr>
-        <w:pStyle w:val="P68B1DB1-Normal2"/>
-      </w:pPr>
-      <w:r>
-        <w:t xml:space="preserve">Pick a date and time, and reply to this email by [DATE]  (first come, first served)</w:t>
-      </w:r>
-    </w:p>
-    <w:p>
-      <w:pPr>
-        <w:rPr>
-          <w:rFonts w:ascii="IBM Plex Sans" w:hAnsi="IBM Plex Sans" w:cs="IBM Plex Sans" w:eastAsia="IBM Plex Sans"/>
-        </w:rPr>
-      </w:pPr>
-    </w:p>
-    <w:p>
-      <w:pPr>
-        <w:rPr>
-          <w:rFonts w:ascii="IBM Plex Sans" w:hAnsi="IBM Plex Sans" w:cs="IBM Plex Sans" w:eastAsia="IBM Plex Sans"/>
-        </w:rPr>
-        <w:pStyle w:val="P68B1DB1-Normal2"/>
-      </w:pPr>
-      <w:r>
-        <w:t xml:space="preserve">You’re welcome to bring along your clients and friends interested in learning more about trading on Deriv.</w:t>
-      </w:r>
-    </w:p>
-    <w:p>
-      <w:pPr>
-        <w:rPr>
-          <w:rFonts w:ascii="IBM Plex Sans" w:hAnsi="IBM Plex Sans" w:cs="IBM Plex Sans" w:eastAsia="IBM Plex Sans"/>
-        </w:rPr>
-      </w:pPr>
-    </w:p>
-    <w:p>
-      <w:pPr>
-        <w:rPr>
-          <w:rFonts w:ascii="IBM Plex Sans" w:hAnsi="IBM Plex Sans" w:cs="IBM Plex Sans" w:eastAsia="IBM Plex Sans"/>
-        </w:rPr>
-        <w:pStyle w:val="P68B1DB1-Normal2"/>
-      </w:pPr>
-      <w:r>
-        <w:t xml:space="preserve">We’re grateful for your continuous support and look forward to meeting you!</w:t>
-      </w:r>
-    </w:p>
-    <w:p>
-      <w:pPr>
-        <w:rPr>
-          <w:rFonts w:ascii="IBM Plex Sans" w:hAnsi="IBM Plex Sans" w:cs="IBM Plex Sans" w:eastAsia="IBM Plex Sans"/>
-        </w:rPr>
-      </w:pPr>
-    </w:p>
-    <w:p>
-      <w:pPr>
-        <w:rPr>
-          <w:rFonts w:ascii="IBM Plex Sans" w:hAnsi="IBM Plex Sans" w:cs="IBM Plex Sans" w:eastAsia="IBM Plex Sans"/>
-        </w:rPr>
-        <w:pStyle w:val="P68B1DB1-Normal2"/>
-      </w:pPr>
-      <w:r>
-        <w:t xml:space="preserve">P.S. We’re giving out free Deriv merchandise. Don’t miss out!</w:t>
+        <w:t xml:space="preserve">시간을 예약하려면 어떻게 하나요?</w:t>
+      </w:r>
+    </w:p>
+    <w:p>
+      <w:pPr>
+        <w:rPr>
+          <w:rFonts w:ascii="IBM Plex Sans" w:hAnsi="IBM Plex Sans" w:cs="IBM Plex Sans" w:eastAsia="IBM Plex Sans"/>
+        </w:rPr>
+        <w:pStyle w:val="P68B1DB1-Normal2"/>
+      </w:pPr>
+      <w:r>
+        <w:t xml:space="preserve">원하는 날짜와 시간을 선택하고 [날짜] 이전에 이 이메일에 회신하십시오 (선착순으로 예약됩니다).</w:t>
+      </w:r>
+    </w:p>
+    <w:p>
+      <w:pPr>
+        <w:rPr>
+          <w:rFonts w:ascii="IBM Plex Sans" w:hAnsi="IBM Plex Sans" w:cs="IBM Plex Sans" w:eastAsia="IBM Plex Sans"/>
+        </w:rPr>
+      </w:pPr>
+    </w:p>
+    <w:p>
+      <w:pPr>
+        <w:rPr>
+          <w:rFonts w:ascii="IBM Plex Sans" w:hAnsi="IBM Plex Sans" w:cs="IBM Plex Sans" w:eastAsia="IBM Plex Sans"/>
+        </w:rPr>
+        <w:pStyle w:val="P68B1DB1-Normal2"/>
+      </w:pPr>
+      <w:r>
+        <w:t xml:space="preserve">Deriv에서 거래에 대해 더 배우고 싶어하는 여러분의 고객과 친구들을 데려오셔도 좋습니다.</w:t>
+      </w:r>
+    </w:p>
+    <w:p>
+      <w:pPr>
+        <w:rPr>
+          <w:rFonts w:ascii="IBM Plex Sans" w:hAnsi="IBM Plex Sans" w:cs="IBM Plex Sans" w:eastAsia="IBM Plex Sans"/>
+        </w:rPr>
+      </w:pPr>
+    </w:p>
+    <w:p>
+      <w:pPr>
+        <w:rPr>
+          <w:rFonts w:ascii="IBM Plex Sans" w:hAnsi="IBM Plex Sans" w:cs="IBM Plex Sans" w:eastAsia="IBM Plex Sans"/>
+        </w:rPr>
+        <w:pStyle w:val="P68B1DB1-Normal2"/>
+      </w:pPr>
+      <w:r>
+        <w:t xml:space="preserve">지속적인 지원에 감사드리며, 여러분을 만날 날을 고대하고 있습니다!</w:t>
+      </w:r>
+    </w:p>
+    <w:p>
+      <w:pPr>
+        <w:rPr>
+          <w:rFonts w:ascii="IBM Plex Sans" w:hAnsi="IBM Plex Sans" w:cs="IBM Plex Sans" w:eastAsia="IBM Plex Sans"/>
+        </w:rPr>
+      </w:pPr>
+    </w:p>
+    <w:p>
+      <w:pPr>
+        <w:rPr>
+          <w:rFonts w:ascii="IBM Plex Sans" w:hAnsi="IBM Plex Sans" w:cs="IBM Plex Sans" w:eastAsia="IBM Plex Sans"/>
+        </w:rPr>
+        <w:pStyle w:val="P68B1DB1-Normal2"/>
+      </w:pPr>
+      <w:r>
+        <w:t xml:space="preserve">추신. Deriv 기념품을 무료로 나눠 드립니다. 놓치지 마세요!</w:t>
       </w:r>
     </w:p>
     <w:p>
@@ -506,11 +506,11 @@
         <w:rPr>
           <w:b w:val="1"/>
         </w:rPr>
-        <w:t>SPANISH</w:t>
-        <w:br w:type="textWrapping"/>
-      </w:r>
-      <w:r>
-        <w:t xml:space="preserve">Back to</w:t>
+        <w:t>스페인어</w:t>
+        <w:br w:type="textWrapping"/>
+      </w:r>
+      <w:r>
+        <w:t xml:space="preserve">영어로 돌아가기</w:t>
       </w:r>
       <w:r>
         <w:rPr>
@@ -525,7 +525,7 @@
             <w:color w:val="1155cc"/>
             <w:u w:val="single"/>
           </w:rPr>
-          <w:t>English</w:t>
+          <w:t>영어</w:t>
         </w:r>
       </w:hyperlink>
     </w:p>
@@ -549,19 +549,19 @@
         <w:rPr>
           <w:b w:val="1"/>
         </w:rPr>
-        <w:t xml:space="preserve">Subject line:</w:t>
-      </w:r>
-      <w:r>
-        <w:br w:type="textWrapping"/>
-        <w:t xml:space="preserve">Reunión de afiliados de Deriv | [CITY NAME] | [DATE]</w:t>
-        <w:br w:type="textWrapping"/>
-        <w:br w:type="textWrapping"/>
-      </w:r>
-      <w:r>
-        <w:rPr>
-          <w:b w:val="1"/>
-        </w:rPr>
-        <w:t>Body:</w:t>
+        <w:t>제목:</w:t>
+      </w:r>
+      <w:r>
+        <w:br w:type="textWrapping"/>
+        <w:t xml:space="preserve">Deriv 제휴사 회의 | [도시 이름] | [날짜]</w:t>
+        <w:br w:type="textWrapping"/>
+        <w:br w:type="textWrapping"/>
+      </w:r>
+      <w:r>
+        <w:rPr>
+          <w:b w:val="1"/>
+        </w:rPr>
+        <w:t>본문:</w:t>
       </w:r>
     </w:p>
     <w:p>
@@ -576,36 +576,36 @@
       <w:bookmarkStart w:colFirst="0" w:colLast="0" w:name="_pfbacnt3f3qn" w:id="3"/>
       <w:bookmarkEnd w:id="3"/>
       <w:r>
-        <w:t xml:space="preserve">Nos vemos en [CITY NAME]!</w:t>
-      </w:r>
-    </w:p>
-    <w:p>
-      <w:pPr>
-        <w:rPr>
-          <w:rFonts w:ascii="IBM Plex Sans" w:hAnsi="IBM Plex Sans" w:cs="IBM Plex Sans" w:eastAsia="IBM Plex Sans"/>
-        </w:rPr>
-        <w:pStyle w:val="P68B1DB1-Normal2"/>
-      </w:pPr>
-      <w:r>
-        <w:t xml:space="preserve">¡Buenas noticias! Estaremos en [CITY NAME] desde el [DATE] hasta el [DATE] de 2023. Nuestro equipo de afiliados, dirigido por el Gerente de Cuentas [AFFILIATE MANAGER NAME] de [COUNTRY], espera tener una sesión exclusiva contigo.</w:t>
-      </w:r>
-    </w:p>
-    <w:p>
-      <w:pPr>
-        <w:rPr>
-          <w:rFonts w:ascii="IBM Plex Sans" w:hAnsi="IBM Plex Sans" w:cs="IBM Plex Sans" w:eastAsia="IBM Plex Sans"/>
-        </w:rPr>
-      </w:pPr>
-    </w:p>
-    <w:p>
-      <w:pPr>
-        <w:rPr>
-          <w:rFonts w:ascii="IBM Plex Sans" w:hAnsi="IBM Plex Sans" w:cs="IBM Plex Sans" w:eastAsia="IBM Plex Sans"/>
-        </w:rPr>
-        <w:pStyle w:val="P68B1DB1-Normal2"/>
-      </w:pPr>
-      <w:r>
-        <w:t xml:space="preserve">Nos encantaría conocer tu experiencia con nuestro programa de afiliados. Si hay alguna forma en la que podamos mejorar tu experiencia, esta es tu oportunidad para contarnos.</w:t>
+        <w:t xml:space="preserve">[도시 이름]에서 만나요!</w:t>
+      </w:r>
+    </w:p>
+    <w:p>
+      <w:pPr>
+        <w:rPr>
+          <w:rFonts w:ascii="IBM Plex Sans" w:hAnsi="IBM Plex Sans" w:cs="IBM Plex Sans" w:eastAsia="IBM Plex Sans"/>
+        </w:rPr>
+        <w:pStyle w:val="P68B1DB1-Normal2"/>
+      </w:pPr>
+      <w:r>
+        <w:t xml:space="preserve">좋은 소식입니다! [날짜]부터 [날짜]까지 [도시 이름]에 있을 예정입니다. [COUNTRY]의 계좌 매니저 [AFFILIATE MANAGER NAME]가 이끄는 제휴팀이 여러분과의 독점 세션을 기대하고 있습니다.</w:t>
+      </w:r>
+    </w:p>
+    <w:p>
+      <w:pPr>
+        <w:rPr>
+          <w:rFonts w:ascii="IBM Plex Sans" w:hAnsi="IBM Plex Sans" w:cs="IBM Plex Sans" w:eastAsia="IBM Plex Sans"/>
+        </w:rPr>
+      </w:pPr>
+    </w:p>
+    <w:p>
+      <w:pPr>
+        <w:rPr>
+          <w:rFonts w:ascii="IBM Plex Sans" w:hAnsi="IBM Plex Sans" w:cs="IBM Plex Sans" w:eastAsia="IBM Plex Sans"/>
+        </w:rPr>
+        <w:pStyle w:val="P68B1DB1-Normal2"/>
+      </w:pPr>
+      <w:r>
+        <w:t xml:space="preserve">저희는 여러분의 제휴 프로그램에 대한 경험을 듣고 싶습니다. 여러분의 경험을 개선할 방법이 있다면, 지금 그 기회를 말씀해 주세요.</w:t>
       </w:r>
     </w:p>
     <w:p>
@@ -624,18 +624,18 @@
         <w:pStyle w:val="P68B1DB1-Normal4"/>
       </w:pPr>
       <w:r>
-        <w:t>¿Cuándo?</w:t>
-      </w:r>
-    </w:p>
-    <w:p>
-      <w:pPr>
-        <w:rPr>
-          <w:rFonts w:ascii="IBM Plex Sans" w:hAnsi="IBM Plex Sans" w:cs="IBM Plex Sans" w:eastAsia="IBM Plex Sans"/>
-        </w:rPr>
-        <w:pStyle w:val="P68B1DB1-Normal2"/>
-      </w:pPr>
-      <w:r>
-        <w:t xml:space="preserve">Una hora entre las 9:00 y las 18:00 de [DATE] a [DATE].</w:t>
+        <w:t>언제인가요?</w:t>
+      </w:r>
+    </w:p>
+    <w:p>
+      <w:pPr>
+        <w:rPr>
+          <w:rFonts w:ascii="IBM Plex Sans" w:hAnsi="IBM Plex Sans" w:cs="IBM Plex Sans" w:eastAsia="IBM Plex Sans"/>
+        </w:rPr>
+        <w:pStyle w:val="P68B1DB1-Normal2"/>
+      </w:pPr>
+      <w:r>
+        <w:t xml:space="preserve">[날짜]부터 [날짜]까지 9:00에서 18:00 사이에 1시간의 세션이 가능합니다.</w:t>
       </w:r>
     </w:p>
     <w:p>
@@ -665,7 +665,7 @@
         <w:pStyle w:val="P68B1DB1-Normal2"/>
       </w:pPr>
       <w:r>
-        <w:t xml:space="preserve">Por confirmar</w:t>
+        <w:t xml:space="preserve">확인 중입니다.</w:t>
       </w:r>
     </w:p>
     <w:p>
@@ -684,90 +684,90 @@
         <w:pStyle w:val="P68B1DB1-Normal4"/>
       </w:pPr>
       <w:r>
-        <w:t xml:space="preserve">¿Cómo reservar un espacio?</w:t>
-      </w:r>
-    </w:p>
-    <w:p>
-      <w:pPr>
-        <w:rPr>
-          <w:rFonts w:ascii="IBM Plex Sans" w:hAnsi="IBM Plex Sans" w:cs="IBM Plex Sans" w:eastAsia="IBM Plex Sans"/>
-        </w:rPr>
-        <w:pStyle w:val="P68B1DB1-Normal2"/>
-      </w:pPr>
-      <w:r>
-        <w:t xml:space="preserve">Elige una fecha y hora y responde a este correo electrónico antes del [DATE] (por orden de llegada).</w:t>
-      </w:r>
-    </w:p>
-    <w:p>
-      <w:pPr>
-        <w:rPr>
-          <w:rFonts w:ascii="IBM Plex Sans" w:hAnsi="IBM Plex Sans" w:cs="IBM Plex Sans" w:eastAsia="IBM Plex Sans"/>
-        </w:rPr>
-      </w:pPr>
-    </w:p>
-    <w:p>
-      <w:pPr>
-        <w:rPr>
-          <w:rFonts w:ascii="IBM Plex Sans" w:hAnsi="IBM Plex Sans" w:cs="IBM Plex Sans" w:eastAsia="IBM Plex Sans"/>
-        </w:rPr>
-        <w:pStyle w:val="P68B1DB1-Normal2"/>
-      </w:pPr>
-      <w:r>
-        <w:t xml:space="preserve">Te invitamos a traer a tus clientes y amigos interesados en aprender más sobre el trading en Deriv.</w:t>
-      </w:r>
-    </w:p>
-    <w:p>
-      <w:pPr>
-        <w:rPr>
-          <w:rFonts w:ascii="IBM Plex Sans" w:hAnsi="IBM Plex Sans" w:cs="IBM Plex Sans" w:eastAsia="IBM Plex Sans"/>
-        </w:rPr>
-      </w:pPr>
-    </w:p>
-    <w:p>
-      <w:pPr>
-        <w:rPr>
-          <w:rFonts w:ascii="IBM Plex Sans" w:hAnsi="IBM Plex Sans" w:cs="IBM Plex Sans" w:eastAsia="IBM Plex Sans"/>
-        </w:rPr>
-        <w:pStyle w:val="P68B1DB1-Normal2"/>
-      </w:pPr>
-      <w:r>
-        <w:t xml:space="preserve">Agradecemos tu continuo apoyo y estamos deseando reunirnos contigo.</w:t>
-      </w:r>
-    </w:p>
-    <w:p>
-      <w:pPr>
-        <w:rPr>
-          <w:rFonts w:ascii="IBM Plex Sans" w:hAnsi="IBM Plex Sans" w:cs="IBM Plex Sans" w:eastAsia="IBM Plex Sans"/>
-        </w:rPr>
-      </w:pPr>
-    </w:p>
-    <w:p>
-      <w:pPr>
-        <w:rPr>
-          <w:rFonts w:ascii="IBM Plex Sans" w:hAnsi="IBM Plex Sans" w:cs="IBM Plex Sans" w:eastAsia="IBM Plex Sans"/>
-        </w:rPr>
-        <w:pStyle w:val="P68B1DB1-Normal2"/>
-      </w:pPr>
-      <w:r>
-        <w:t xml:space="preserve">P.D. Vamos a regalar accesorios de Deriv. ¡No te lo pierdas!</w:t>
-      </w:r>
-    </w:p>
-    <w:p>
-      <w:pPr>
-        <w:rPr>
-          <w:rFonts w:ascii="IBM Plex Sans" w:hAnsi="IBM Plex Sans" w:cs="IBM Plex Sans" w:eastAsia="IBM Plex Sans"/>
-        </w:rPr>
-      </w:pPr>
-    </w:p>
-    <w:p>
-      <w:pPr>
-        <w:rPr>
-          <w:rFonts w:ascii="IBM Plex Sans" w:hAnsi="IBM Plex Sans" w:cs="IBM Plex Sans" w:eastAsia="IBM Plex Sans"/>
-        </w:rPr>
-        <w:pStyle w:val="P68B1DB1-Normal2"/>
-      </w:pPr>
-      <w:r>
-        <w:t xml:space="preserve">Si tienes preguntas, contáctanos</w:t>
+        <w:t xml:space="preserve">시간을 예약하려면 어떻게 하나요?</w:t>
+      </w:r>
+    </w:p>
+    <w:p>
+      <w:pPr>
+        <w:rPr>
+          <w:rFonts w:ascii="IBM Plex Sans" w:hAnsi="IBM Plex Sans" w:cs="IBM Plex Sans" w:eastAsia="IBM Plex Sans"/>
+        </w:rPr>
+        <w:pStyle w:val="P68B1DB1-Normal2"/>
+      </w:pPr>
+      <w:r>
+        <w:t xml:space="preserve">날짜와 시간을 선택한 후 [날짜] 이전에 이 이메일에 회신해 주시기 바랍니다(선착순으로 예약됩니다).</w:t>
+      </w:r>
+    </w:p>
+    <w:p>
+      <w:pPr>
+        <w:rPr>
+          <w:rFonts w:ascii="IBM Plex Sans" w:hAnsi="IBM Plex Sans" w:cs="IBM Plex Sans" w:eastAsia="IBM Plex Sans"/>
+        </w:rPr>
+      </w:pPr>
+    </w:p>
+    <w:p>
+      <w:pPr>
+        <w:rPr>
+          <w:rFonts w:ascii="IBM Plex Sans" w:hAnsi="IBM Plex Sans" w:cs="IBM Plex Sans" w:eastAsia="IBM Plex Sans"/>
+        </w:rPr>
+        <w:pStyle w:val="P68B1DB1-Normal2"/>
+      </w:pPr>
+      <w:r>
+        <w:t xml:space="preserve">Deriv에서 거래에 대해 더 배우고 싶어하는 고객과 친구를 데려오셔도 좋습니다.</w:t>
+      </w:r>
+    </w:p>
+    <w:p>
+      <w:pPr>
+        <w:rPr>
+          <w:rFonts w:ascii="IBM Plex Sans" w:hAnsi="IBM Plex Sans" w:cs="IBM Plex Sans" w:eastAsia="IBM Plex Sans"/>
+        </w:rPr>
+      </w:pPr>
+    </w:p>
+    <w:p>
+      <w:pPr>
+        <w:rPr>
+          <w:rFonts w:ascii="IBM Plex Sans" w:hAnsi="IBM Plex Sans" w:cs="IBM Plex Sans" w:eastAsia="IBM Plex Sans"/>
+        </w:rPr>
+        <w:pStyle w:val="P68B1DB1-Normal2"/>
+      </w:pPr>
+      <w:r>
+        <w:t xml:space="preserve">지속적인 지원에 감사드리며, 여러분을 뵙기를 고대하고 있습니다.</w:t>
+      </w:r>
+    </w:p>
+    <w:p>
+      <w:pPr>
+        <w:rPr>
+          <w:rFonts w:ascii="IBM Plex Sans" w:hAnsi="IBM Plex Sans" w:cs="IBM Plex Sans" w:eastAsia="IBM Plex Sans"/>
+        </w:rPr>
+      </w:pPr>
+    </w:p>
+    <w:p>
+      <w:pPr>
+        <w:rPr>
+          <w:rFonts w:ascii="IBM Plex Sans" w:hAnsi="IBM Plex Sans" w:cs="IBM Plex Sans" w:eastAsia="IBM Plex Sans"/>
+        </w:rPr>
+        <w:pStyle w:val="P68B1DB1-Normal2"/>
+      </w:pPr>
+      <w:r>
+        <w:t xml:space="preserve">추신. Deriv 상품을 무료로 드립니다. 놓치지 마세요!</w:t>
+      </w:r>
+    </w:p>
+    <w:p>
+      <w:pPr>
+        <w:rPr>
+          <w:rFonts w:ascii="IBM Plex Sans" w:hAnsi="IBM Plex Sans" w:cs="IBM Plex Sans" w:eastAsia="IBM Plex Sans"/>
+        </w:rPr>
+      </w:pPr>
+    </w:p>
+    <w:p>
+      <w:pPr>
+        <w:rPr>
+          <w:rFonts w:ascii="IBM Plex Sans" w:hAnsi="IBM Plex Sans" w:cs="IBM Plex Sans" w:eastAsia="IBM Plex Sans"/>
+        </w:rPr>
+        <w:pStyle w:val="P68B1DB1-Normal2"/>
+      </w:pPr>
+      <w:r>
+        <w:t xml:space="preserve">질문이 있으시면 저희에게 연락해 주세요.</w:t>
       </w:r>
     </w:p>
     <w:p>
@@ -839,11 +839,11 @@
         <w:rPr>
           <w:b w:val="1"/>
         </w:rPr>
-        <w:t>PORTUGUESE</w:t>
-        <w:br w:type="textWrapping"/>
-      </w:r>
-      <w:r>
-        <w:t xml:space="preserve">Back to</w:t>
+        <w:t>포르투갈어</w:t>
+        <w:br w:type="textWrapping"/>
+      </w:r>
+      <w:r>
+        <w:t xml:space="preserve">영어로 돌아가기</w:t>
       </w:r>
       <w:r>
         <w:rPr>
@@ -858,7 +858,7 @@
             <w:color w:val="1155cc"/>
             <w:u w:val="single"/>
           </w:rPr>
-          <w:t>English</w:t>
+          <w:t>영어</w:t>
         </w:r>
       </w:hyperlink>
     </w:p>
@@ -882,19 +882,19 @@
         <w:rPr>
           <w:b w:val="1"/>
         </w:rPr>
-        <w:t xml:space="preserve">Subject line:</w:t>
-      </w:r>
-      <w:r>
-        <w:br w:type="textWrapping"/>
-        <w:t xml:space="preserve">Encontro de Afiliados da Deriv | [CITY NAME] | [DATE]</w:t>
-        <w:br w:type="textWrapping"/>
-        <w:br w:type="textWrapping"/>
-      </w:r>
-      <w:r>
-        <w:rPr>
-          <w:b w:val="1"/>
-        </w:rPr>
-        <w:t>Body:</w:t>
+        <w:t>제목:</w:t>
+      </w:r>
+      <w:r>
+        <w:br w:type="textWrapping"/>
+        <w:t xml:space="preserve">Deriv 제휴사 만남 | [도시 이름] | [날짜]</w:t>
+        <w:br w:type="textWrapping"/>
+        <w:br w:type="textWrapping"/>
+      </w:r>
+      <w:r>
+        <w:rPr>
+          <w:b w:val="1"/>
+        </w:rPr>
+        <w:t>본문:</w:t>
       </w:r>
     </w:p>
     <w:p>
@@ -909,7 +909,7 @@
       <w:bookmarkStart w:colFirst="0" w:colLast="0" w:name="_u2a0y4o72pch" w:id="5"/>
       <w:bookmarkEnd w:id="5"/>
       <w:r>
-        <w:t xml:space="preserve">Esperamos você em [CITY NAME]!</w:t>
+        <w:t xml:space="preserve">[도시 이름]에서 만나요!</w:t>
       </w:r>
     </w:p>
     <w:p>
@@ -921,7 +921,7 @@
         <w:pStyle w:val="P68B1DB1-Normal2"/>
       </w:pPr>
       <w:r>
-        <w:t xml:space="preserve">Ótimas notícias! Estaremos em [CITY NAME] de [DATE] a [DATE] de 2023. Nossa equipe de afiliados, liderada por [AFFILIATE MANAGER NAME], Gerente de Afiliados do [COUNTRY], deseja realizar uma sessão exclusiva com você. </w:t>
+        <w:t xml:space="preserve">굉장한 소식입니다! [날짜]부터 [날짜]까지 [도시 이름]에 체류할 예정입니다. 우리의 제휴팀은 [COUNTRY]의 [AFFILIATE MANAGER NAME]가 이끌며, 여러분과의 독점 세션을 기대하고 있습니다. </w:t>
       </w:r>
     </w:p>
     <w:p>
@@ -941,7 +941,7 @@
         <w:pStyle w:val="P68B1DB1-Normal2"/>
       </w:pPr>
       <w:r>
-        <w:t xml:space="preserve">Gostaríamos de conhecer melhor a sua experiência com o nosso programa de afiliados. Caso haja alguma possibilidade de melhorarmos a sua experiência, esta é a oportunidade de compartilhar conosco. </w:t>
+        <w:t xml:space="preserve">저희는 여러분의 제휴 프로그램에 대한 경험을 더 알고 싶습니다. 여러분의 경험을 개선할 방법이 있다면, 지금 그 기회를 말씀해 주세요. </w:t>
       </w:r>
     </w:p>
     <w:p>
@@ -962,7 +962,7 @@
         <w:pStyle w:val="P68B1DB1-Normal4"/>
       </w:pPr>
       <w:r>
-        <w:t>Quando?</w:t>
+        <w:t>언제인가요?</w:t>
       </w:r>
     </w:p>
     <w:p>
@@ -997,11 +997,11 @@
         <w:rPr>
           <w:b w:val="1"/>
         </w:rPr>
-        <w:t>Onde?</w:t>
-        <w:br w:type="textWrapping"/>
-      </w:r>
-      <w:r>
-        <w:t xml:space="preserve">A confirmar</w:t>
+        <w:t>어디인가요?</w:t>
+        <w:br w:type="textWrapping"/>
+      </w:r>
+      <w:r>
+        <w:t xml:space="preserve">확인 중입니다.</w:t>
       </w:r>
     </w:p>
     <w:p>
@@ -1022,7 +1022,7 @@
         <w:pStyle w:val="P68B1DB1-Normal4"/>
       </w:pPr>
       <w:r>
-        <w:t xml:space="preserve">Como reservar um horário?</w:t>
+        <w:t xml:space="preserve">시간을 예약하려면 어떻게 하나요?</w:t>
       </w:r>
     </w:p>
     <w:p>
@@ -1034,7 +1034,7 @@
         <w:pStyle w:val="P68B1DB1-Normal2"/>
       </w:pPr>
       <w:r>
-        <w:t xml:space="preserve">Escolha uma data e um horário e responda a este e-mail até [DATE] (por ordem de chegada)</w:t>
+        <w:t xml:space="preserve">원하는 날짜와 시간을 선택한 후 [날짜] 이전에 이 이메일에 회신해 주시기 바랍니다(우선순위는 선착순입니다).</w:t>
       </w:r>
     </w:p>
     <w:p>
@@ -1074,7 +1074,7 @@
         <w:pStyle w:val="P68B1DB1-Normal2"/>
       </w:pPr>
       <w:r>
-        <w:t xml:space="preserve">Agradecemos o seu apoio incondicional e estamos ansiosos por este  encontro!</w:t>
+        <w:t xml:space="preserve">지속적인 지원에 감사드리며, 여러분을 뵙기를 기대하고 있습니다.</w:t>
       </w:r>
     </w:p>
     <w:p>
@@ -1094,7 +1094,7 @@
         <w:pStyle w:val="P68B1DB1-Normal2"/>
       </w:pPr>
       <w:r>
-        <w:t xml:space="preserve">P.S. Iremos distribuir vários brindes da Deriv gratuitamente. Não perca! </w:t>
+        <w:t xml:space="preserve">추신. Deriv의 무료 상품을 배포하고 있습니다. 놓치지 마세요! </w:t>
       </w:r>
     </w:p>
     <w:p>
@@ -1187,11 +1187,11 @@
         <w:rPr>
           <w:b w:val="1"/>
         </w:rPr>
-        <w:t>FRENCH</w:t>
-        <w:br w:type="textWrapping"/>
-      </w:r>
-      <w:r>
-        <w:t xml:space="preserve">Back to</w:t>
+        <w:t>프랑스어</w:t>
+        <w:br w:type="textWrapping"/>
+      </w:r>
+      <w:r>
+        <w:t xml:space="preserve">영어로 돌아가기</w:t>
       </w:r>
       <w:r>
         <w:rPr>
@@ -1206,7 +1206,7 @@
             <w:color w:val="1155cc"/>
             <w:u w:val="single"/>
           </w:rPr>
-          <w:t>English</w:t>
+          <w:t>영어</w:t>
         </w:r>
       </w:hyperlink>
     </w:p>
@@ -1230,19 +1230,19 @@
         <w:rPr>
           <w:b w:val="1"/>
         </w:rPr>
-        <w:t xml:space="preserve">Subject line:</w:t>
-      </w:r>
-      <w:r>
-        <w:br w:type="textWrapping"/>
-        <w:t xml:space="preserve">Réunion des affiliés Deriv | [CITY NAME] | [DATE]</w:t>
-        <w:br w:type="textWrapping"/>
-        <w:br w:type="textWrapping"/>
-      </w:r>
-      <w:r>
-        <w:rPr>
-          <w:b w:val="1"/>
-        </w:rPr>
-        <w:t>Body:</w:t>
+        <w:t>제목:</w:t>
+      </w:r>
+      <w:r>
+        <w:br w:type="textWrapping"/>
+        <w:t xml:space="preserve">Deriv 제휴사 회의 | [도시 이름] | [날짜]</w:t>
+        <w:br w:type="textWrapping"/>
+        <w:br w:type="textWrapping"/>
+      </w:r>
+      <w:r>
+        <w:rPr>
+          <w:b w:val="1"/>
+        </w:rPr>
+        <w:t>본문:</w:t>
       </w:r>
     </w:p>
     <w:p>
@@ -1257,36 +1257,36 @@
       <w:bookmarkStart w:colFirst="0" w:colLast="0" w:name="_s55gjsmhieak" w:id="7"/>
       <w:bookmarkEnd w:id="7"/>
       <w:r>
-        <w:t xml:space="preserve">Rendez-vous dans [CITY NAME]!</w:t>
-      </w:r>
-    </w:p>
-    <w:p>
-      <w:pPr>
-        <w:rPr>
-          <w:rFonts w:ascii="IBM Plex Sans" w:hAnsi="IBM Plex Sans" w:cs="IBM Plex Sans" w:eastAsia="IBM Plex Sans"/>
-        </w:rPr>
-        <w:pStyle w:val="P68B1DB1-Normal2"/>
-      </w:pPr>
-      <w:r>
-        <w:t xml:space="preserve">Bonne nouvelle! Nous serons a  [CITY NAME] du [DATE] au [DATE] 2023. Notre équipe d'affiliation, dirigée par [COUNTRY] Responsable Pays [NOM DU GESTIONNAIRE AFFILIÉ], Nous attendons avec impatience une session exclusive en tête-à-tête avec vous.</w:t>
-      </w:r>
-    </w:p>
-    <w:p>
-      <w:pPr>
-        <w:rPr>
-          <w:rFonts w:ascii="IBM Plex Sans" w:hAnsi="IBM Plex Sans" w:cs="IBM Plex Sans" w:eastAsia="IBM Plex Sans"/>
-        </w:rPr>
-      </w:pPr>
-    </w:p>
-    <w:p>
-      <w:pPr>
-        <w:rPr>
-          <w:rFonts w:ascii="IBM Plex Sans" w:hAnsi="IBM Plex Sans" w:cs="IBM Plex Sans" w:eastAsia="IBM Plex Sans"/>
-        </w:rPr>
-        <w:pStyle w:val="P68B1DB1-Normal2"/>
-      </w:pPr>
-      <w:r>
-        <w:t xml:space="preserve">Nous aimerions connaître votre expérience avec notre programme d'affiliation. S'il existe un moyen d'améliorer votre expérience, voici votre chance de nous le dire.</w:t>
+        <w:t xml:space="preserve">[도시 이름]에서 만나요!</w:t>
+      </w:r>
+    </w:p>
+    <w:p>
+      <w:pPr>
+        <w:rPr>
+          <w:rFonts w:ascii="IBM Plex Sans" w:hAnsi="IBM Plex Sans" w:cs="IBM Plex Sans" w:eastAsia="IBM Plex Sans"/>
+        </w:rPr>
+        <w:pStyle w:val="P68B1DB1-Normal2"/>
+      </w:pPr>
+      <w:r>
+        <w:t xml:space="preserve">좋은 소식입니다! 2023년 [날짜]부터 [날짜]까지 [도시 이름]에 있을 예정입니다. Notre équipe d'affiliation, dirigée par [COUNTRY] Responsable Pays [NOM DU GESTIONNAIRE AFFILIÉ], Nous attendons avec impatience une session exclusive en tête-à-tête avec vous.</w:t>
+      </w:r>
+    </w:p>
+    <w:p>
+      <w:pPr>
+        <w:rPr>
+          <w:rFonts w:ascii="IBM Plex Sans" w:hAnsi="IBM Plex Sans" w:cs="IBM Plex Sans" w:eastAsia="IBM Plex Sans"/>
+        </w:rPr>
+      </w:pPr>
+    </w:p>
+    <w:p>
+      <w:pPr>
+        <w:rPr>
+          <w:rFonts w:ascii="IBM Plex Sans" w:hAnsi="IBM Plex Sans" w:cs="IBM Plex Sans" w:eastAsia="IBM Plex Sans"/>
+        </w:rPr>
+        <w:pStyle w:val="P68B1DB1-Normal2"/>
+      </w:pPr>
+      <w:r>
+        <w:t xml:space="preserve">저희는 여러분의 제휴 프로그램에 대한 경험을 듣고 싶습니다. 여러분의 경험을 개선할 방법이 있다면, 지금 그 기회를 말씀해 주세요.</w:t>
       </w:r>
     </w:p>
     <w:p>
@@ -1305,45 +1305,45 @@
         <w:pStyle w:val="P68B1DB1-Normal4"/>
       </w:pPr>
       <w:r>
-        <w:t xml:space="preserve">Quand ?</w:t>
-      </w:r>
-    </w:p>
-    <w:p>
-      <w:pPr>
-        <w:rPr>
-          <w:rFonts w:ascii="IBM Plex Sans" w:hAnsi="IBM Plex Sans" w:cs="IBM Plex Sans" w:eastAsia="IBM Plex Sans"/>
-          <w:b w:val="1"/>
-        </w:rPr>
-        <w:pStyle w:val="P68B1DB1-Normal2"/>
-      </w:pPr>
-      <w:r>
-        <w:t xml:space="preserve">Un créneau d'1h entre 9h00 et 18h00 à partir du [DATE] au [DATE]</w:t>
-      </w:r>
-    </w:p>
-    <w:p>
-      <w:pPr>
-        <w:rPr>
-          <w:rFonts w:ascii="IBM Plex Sans" w:hAnsi="IBM Plex Sans" w:cs="IBM Plex Sans" w:eastAsia="IBM Plex Sans"/>
-          <w:b w:val="1"/>
-        </w:rPr>
-      </w:pPr>
-    </w:p>
-    <w:p>
-      <w:pPr>
-        <w:rPr>
-          <w:rFonts w:ascii="IBM Plex Sans" w:hAnsi="IBM Plex Sans" w:cs="IBM Plex Sans" w:eastAsia="IBM Plex Sans"/>
-        </w:rPr>
-        <w:pStyle w:val="P68B1DB1-Normal2"/>
-      </w:pPr>
-      <w:r>
-        <w:rPr>
-          <w:b w:val="1"/>
-        </w:rPr>
-        <w:t>Où?</w:t>
-        <w:br w:type="textWrapping"/>
-      </w:r>
-      <w:r>
-        <w:t xml:space="preserve">à confirmer</w:t>
+        <w:t>언제인가요?</w:t>
+      </w:r>
+    </w:p>
+    <w:p>
+      <w:pPr>
+        <w:rPr>
+          <w:rFonts w:ascii="IBM Plex Sans" w:hAnsi="IBM Plex Sans" w:cs="IBM Plex Sans" w:eastAsia="IBM Plex Sans"/>
+          <w:b w:val="1"/>
+        </w:rPr>
+        <w:pStyle w:val="P68B1DB1-Normal2"/>
+      </w:pPr>
+      <w:r>
+        <w:t xml:space="preserve">[날짜]부터 [날짜]까지 오전 9시부터 오후 6시까지 1시간의 세션이 가능합니다.</w:t>
+      </w:r>
+    </w:p>
+    <w:p>
+      <w:pPr>
+        <w:rPr>
+          <w:rFonts w:ascii="IBM Plex Sans" w:hAnsi="IBM Plex Sans" w:cs="IBM Plex Sans" w:eastAsia="IBM Plex Sans"/>
+          <w:b w:val="1"/>
+        </w:rPr>
+      </w:pPr>
+    </w:p>
+    <w:p>
+      <w:pPr>
+        <w:rPr>
+          <w:rFonts w:ascii="IBM Plex Sans" w:hAnsi="IBM Plex Sans" w:cs="IBM Plex Sans" w:eastAsia="IBM Plex Sans"/>
+        </w:rPr>
+        <w:pStyle w:val="P68B1DB1-Normal2"/>
+      </w:pPr>
+      <w:r>
+        <w:rPr>
+          <w:b w:val="1"/>
+        </w:rPr>
+        <w:t>어디인가요?</w:t>
+        <w:br w:type="textWrapping"/>
+      </w:r>
+      <w:r>
+        <w:t xml:space="preserve">확인 중입니다.</w:t>
       </w:r>
     </w:p>
     <w:p>
@@ -1362,72 +1362,72 @@
         <w:pStyle w:val="P68B1DB1-Normal4"/>
       </w:pPr>
       <w:r>
-        <w:t xml:space="preserve">Comment réserver un créneau ?</w:t>
-      </w:r>
-    </w:p>
-    <w:p>
-      <w:pPr>
-        <w:rPr>
-          <w:rFonts w:ascii="IBM Plex Sans" w:hAnsi="IBM Plex Sans" w:cs="IBM Plex Sans" w:eastAsia="IBM Plex Sans"/>
-        </w:rPr>
-        <w:pStyle w:val="P68B1DB1-Normal2"/>
-      </w:pPr>
-      <w:r>
-        <w:t xml:space="preserve">Choisissez une date et une heure, et répondez à cet e-mail avant le  [DATE]  (premier arrivé premier servi)</w:t>
-      </w:r>
-    </w:p>
-    <w:p>
-      <w:pPr>
-        <w:rPr>
-          <w:rFonts w:ascii="IBM Plex Sans" w:hAnsi="IBM Plex Sans" w:cs="IBM Plex Sans" w:eastAsia="IBM Plex Sans"/>
-        </w:rPr>
-      </w:pPr>
-    </w:p>
-    <w:p>
-      <w:pPr>
-        <w:rPr>
-          <w:rFonts w:ascii="IBM Plex Sans" w:hAnsi="IBM Plex Sans" w:cs="IBM Plex Sans" w:eastAsia="IBM Plex Sans"/>
-        </w:rPr>
-        <w:pStyle w:val="P68B1DB1-Normal2"/>
-      </w:pPr>
-      <w:r>
-        <w:t xml:space="preserve">Vous êtes invités à emmener vos clients et amis intéressés à en savoir plus sur le trading sur Deriv.</w:t>
-      </w:r>
-    </w:p>
-    <w:p>
-      <w:pPr>
-        <w:rPr>
-          <w:rFonts w:ascii="IBM Plex Sans" w:hAnsi="IBM Plex Sans" w:cs="IBM Plex Sans" w:eastAsia="IBM Plex Sans"/>
-        </w:rPr>
-      </w:pPr>
-    </w:p>
-    <w:p>
-      <w:pPr>
-        <w:rPr>
-          <w:rFonts w:ascii="IBM Plex Sans" w:hAnsi="IBM Plex Sans" w:cs="IBM Plex Sans" w:eastAsia="IBM Plex Sans"/>
-        </w:rPr>
-        <w:pStyle w:val="P68B1DB1-Normal2"/>
-      </w:pPr>
-      <w:r>
-        <w:t xml:space="preserve">Nous vous sommes reconnaissants pour votre soutien continu et avons hâte de vous rencontrer!</w:t>
-      </w:r>
-    </w:p>
-    <w:p>
-      <w:pPr>
-        <w:rPr>
-          <w:rFonts w:ascii="IBM Plex Sans" w:hAnsi="IBM Plex Sans" w:cs="IBM Plex Sans" w:eastAsia="IBM Plex Sans"/>
-        </w:rPr>
-      </w:pPr>
-    </w:p>
-    <w:p>
-      <w:pPr>
-        <w:rPr>
-          <w:rFonts w:ascii="IBM Plex Sans" w:hAnsi="IBM Plex Sans" w:cs="IBM Plex Sans" w:eastAsia="IBM Plex Sans"/>
-        </w:rPr>
-        <w:pStyle w:val="P68B1DB1-Normal2"/>
-      </w:pPr>
-      <w:r>
-        <w:t xml:space="preserve">P.S. Nous distribuons des produits Deriv gratuits. Ne manquez pas!</w:t>
+        <w:t xml:space="preserve">시간을 예약하려면 어떻게 하나요?</w:t>
+      </w:r>
+    </w:p>
+    <w:p>
+      <w:pPr>
+        <w:rPr>
+          <w:rFonts w:ascii="IBM Plex Sans" w:hAnsi="IBM Plex Sans" w:cs="IBM Plex Sans" w:eastAsia="IBM Plex Sans"/>
+        </w:rPr>
+        <w:pStyle w:val="P68B1DB1-Normal2"/>
+      </w:pPr>
+      <w:r>
+        <w:t xml:space="preserve">날짜와 시간을 선택한 후 [날짜] 이전에 이 이메일에 회신해 주시기 바랍니다 (우선순위는 선착순입니다).</w:t>
+      </w:r>
+    </w:p>
+    <w:p>
+      <w:pPr>
+        <w:rPr>
+          <w:rFonts w:ascii="IBM Plex Sans" w:hAnsi="IBM Plex Sans" w:cs="IBM Plex Sans" w:eastAsia="IBM Plex Sans"/>
+        </w:rPr>
+      </w:pPr>
+    </w:p>
+    <w:p>
+      <w:pPr>
+        <w:rPr>
+          <w:rFonts w:ascii="IBM Plex Sans" w:hAnsi="IBM Plex Sans" w:cs="IBM Plex Sans" w:eastAsia="IBM Plex Sans"/>
+        </w:rPr>
+        <w:pStyle w:val="P68B1DB1-Normal2"/>
+      </w:pPr>
+      <w:r>
+        <w:t xml:space="preserve">Deriv에서 거래에 대해 더 배우고 싶어하는 고객과 친구를 데려오셔도 좋습니다.</w:t>
+      </w:r>
+    </w:p>
+    <w:p>
+      <w:pPr>
+        <w:rPr>
+          <w:rFonts w:ascii="IBM Plex Sans" w:hAnsi="IBM Plex Sans" w:cs="IBM Plex Sans" w:eastAsia="IBM Plex Sans"/>
+        </w:rPr>
+      </w:pPr>
+    </w:p>
+    <w:p>
+      <w:pPr>
+        <w:rPr>
+          <w:rFonts w:ascii="IBM Plex Sans" w:hAnsi="IBM Plex Sans" w:cs="IBM Plex Sans" w:eastAsia="IBM Plex Sans"/>
+        </w:rPr>
+        <w:pStyle w:val="P68B1DB1-Normal2"/>
+      </w:pPr>
+      <w:r>
+        <w:t xml:space="preserve">지속적인 지원에 감사드리며, 여러분을 만날 날을 고대하고 있습니다!</w:t>
+      </w:r>
+    </w:p>
+    <w:p>
+      <w:pPr>
+        <w:rPr>
+          <w:rFonts w:ascii="IBM Plex Sans" w:hAnsi="IBM Plex Sans" w:cs="IBM Plex Sans" w:eastAsia="IBM Plex Sans"/>
+        </w:rPr>
+      </w:pPr>
+    </w:p>
+    <w:p>
+      <w:pPr>
+        <w:rPr>
+          <w:rFonts w:ascii="IBM Plex Sans" w:hAnsi="IBM Plex Sans" w:cs="IBM Plex Sans" w:eastAsia="IBM Plex Sans"/>
+        </w:rPr>
+        <w:pStyle w:val="P68B1DB1-Normal2"/>
+      </w:pPr>
+      <w:r>
+        <w:t xml:space="preserve">추신. Deriv 무료 상품을 배포하고 있습니다. 놓치지 마세요!</w:t>
       </w:r>
     </w:p>
     <w:p>
@@ -1510,11 +1510,11 @@
         <w:rPr>
           <w:b w:val="1"/>
         </w:rPr>
-        <w:t>VIETNAMESE</w:t>
-        <w:br w:type="textWrapping"/>
-      </w:r>
-      <w:r>
-        <w:t xml:space="preserve">Back to</w:t>
+        <w:t>베트남어</w:t>
+        <w:br w:type="textWrapping"/>
+      </w:r>
+      <w:r>
+        <w:t xml:space="preserve">영어로 돌아가기</w:t>
       </w:r>
       <w:r>
         <w:rPr>
@@ -1529,7 +1529,7 @@
             <w:color w:val="1155cc"/>
             <w:u w:val="single"/>
           </w:rPr>
-          <w:t>English</w:t>
+          <w:t>영어</w:t>
         </w:r>
       </w:hyperlink>
     </w:p>
@@ -1553,19 +1553,19 @@
         <w:rPr>
           <w:b w:val="1"/>
         </w:rPr>
-        <w:t xml:space="preserve">Subject line:</w:t>
-      </w:r>
-      <w:r>
-        <w:br w:type="textWrapping"/>
-        <w:t xml:space="preserve">Gặp gỡ đối tác liên kết Deriv | [CITY NAME] | [DATE]</w:t>
-        <w:br w:type="textWrapping"/>
-        <w:br w:type="textWrapping"/>
-      </w:r>
-      <w:r>
-        <w:rPr>
-          <w:b w:val="1"/>
-        </w:rPr>
-        <w:t>Body:</w:t>
+        <w:t>제목:</w:t>
+      </w:r>
+      <w:r>
+        <w:br w:type="textWrapping"/>
+        <w:t xml:space="preserve">Deriv 제휴사 회의 | [도시 이름] | [날짜]</w:t>
+        <w:br w:type="textWrapping"/>
+        <w:br w:type="textWrapping"/>
+      </w:r>
+      <w:r>
+        <w:rPr>
+          <w:b w:val="1"/>
+        </w:rPr>
+        <w:t>본문:</w:t>
       </w:r>
     </w:p>
     <w:p>
@@ -1580,36 +1580,36 @@
       <w:bookmarkStart w:colFirst="0" w:colLast="0" w:name="_bri0tabff39y" w:id="9"/>
       <w:bookmarkEnd w:id="9"/>
       <w:r>
-        <w:t xml:space="preserve">Hẹn gặp bạn tại [CITY NAME]!</w:t>
-      </w:r>
-    </w:p>
-    <w:p>
-      <w:pPr>
-        <w:rPr>
-          <w:rFonts w:ascii="IBM Plex Sans" w:hAnsi="IBM Plex Sans" w:cs="IBM Plex Sans" w:eastAsia="IBM Plex Sans"/>
-        </w:rPr>
-        <w:pStyle w:val="P68B1DB1-Normal2"/>
-      </w:pPr>
-      <w:r>
-        <w:t xml:space="preserve">Tin vui dành cho bạn! Đội ngũ tiếp thị liên kết do Giám đốc quốc gia Deriv tại [COUNTRY] [AFFILIATE MANAGER NAME] phụ trách sẽ có mặt tại [CITY NAME] từ [DATE] đến [DATE] năm 2023. Chúng tôi mong đợi được gặp bạn tại phiên làm việc trực tiếp 1-1 chỉ dành cho bạn.</w:t>
-      </w:r>
-    </w:p>
-    <w:p>
-      <w:pPr>
-        <w:rPr>
-          <w:rFonts w:ascii="IBM Plex Sans" w:hAnsi="IBM Plex Sans" w:cs="IBM Plex Sans" w:eastAsia="IBM Plex Sans"/>
-        </w:rPr>
-      </w:pPr>
-    </w:p>
-    <w:p>
-      <w:pPr>
-        <w:rPr>
-          <w:rFonts w:ascii="IBM Plex Sans" w:hAnsi="IBM Plex Sans" w:cs="IBM Plex Sans" w:eastAsia="IBM Plex Sans"/>
-        </w:rPr>
-        <w:pStyle w:val="P68B1DB1-Normal2"/>
-      </w:pPr>
-      <w:r>
-        <w:t xml:space="preserve">Chúng tôi muốn nghe trải nghiệm của bạn về chương trình tiếp thị liên kết. Nếu bạn có bất kỳ ý tưởng nào để chúng tôi có thể nâng cao trải nghiệm của bạn, hãy chia sẻ với chúng tôi.</w:t>
+        <w:t xml:space="preserve">[도시 이름]에서 만나요!</w:t>
+      </w:r>
+    </w:p>
+    <w:p>
+      <w:pPr>
+        <w:rPr>
+          <w:rFonts w:ascii="IBM Plex Sans" w:hAnsi="IBM Plex Sans" w:cs="IBM Plex Sans" w:eastAsia="IBM Plex Sans"/>
+        </w:rPr>
+        <w:pStyle w:val="P68B1DB1-Normal2"/>
+      </w:pPr>
+      <w:r>
+        <w:t xml:space="preserve">좋은 소식입니다! Deriv의 [COUNTRY] 국가 매니저 [AFFILIATE MANAGER NAME]가 이끄는 제휴팀이 [도시 이름]에서 [날짜]부터 [날짜] 사이에 체류할 예정입니다. Chúng tôi mong đợi được gặp bạn tại phiên làm việc trực tiếp 1-1 chỉ dành cho bạn.</w:t>
+      </w:r>
+    </w:p>
+    <w:p>
+      <w:pPr>
+        <w:rPr>
+          <w:rFonts w:ascii="IBM Plex Sans" w:hAnsi="IBM Plex Sans" w:cs="IBM Plex Sans" w:eastAsia="IBM Plex Sans"/>
+        </w:rPr>
+      </w:pPr>
+    </w:p>
+    <w:p>
+      <w:pPr>
+        <w:rPr>
+          <w:rFonts w:ascii="IBM Plex Sans" w:hAnsi="IBM Plex Sans" w:cs="IBM Plex Sans" w:eastAsia="IBM Plex Sans"/>
+        </w:rPr>
+        <w:pStyle w:val="P68B1DB1-Normal2"/>
+      </w:pPr>
+      <w:r>
+        <w:t xml:space="preserve">저희는 여러분의 제휴 프로그램에 대한 경험을 듣고 싶습니다. 여러분의 경험을 개선할 방법이 있다면, 지금 그 기회를 말씀해 주세요.</w:t>
       </w:r>
     </w:p>
     <w:p>
@@ -1628,7 +1628,7 @@
         <w:pStyle w:val="P68B1DB1-Normal4"/>
       </w:pPr>
       <w:r>
-        <w:t xml:space="preserve">Thời gian?</w:t>
+        <w:t>시간은?</w:t>
       </w:r>
     </w:p>
     <w:p>
@@ -1662,11 +1662,11 @@
         <w:rPr>
           <w:b w:val="1"/>
         </w:rPr>
-        <w:t xml:space="preserve">Địa điểm?</w:t>
-        <w:br w:type="textWrapping"/>
-      </w:r>
-      <w:r>
-        <w:t xml:space="preserve">Sẽ được xác nhận</w:t>
+        <w:t>어디인가요?</w:t>
+        <w:br w:type="textWrapping"/>
+      </w:r>
+      <w:r>
+        <w:t xml:space="preserve">확인 중입니다.</w:t>
       </w:r>
     </w:p>
     <w:p>
@@ -1685,90 +1685,90 @@
         <w:pStyle w:val="P68B1DB1-Normal4"/>
       </w:pPr>
       <w:r>
-        <w:t xml:space="preserve">Cách đặt lịch?</w:t>
-      </w:r>
-    </w:p>
-    <w:p>
-      <w:pPr>
-        <w:rPr>
-          <w:rFonts w:ascii="IBM Plex Sans" w:hAnsi="IBM Plex Sans" w:cs="IBM Plex Sans" w:eastAsia="IBM Plex Sans"/>
-        </w:rPr>
-        <w:pStyle w:val="P68B1DB1-Normal2"/>
-      </w:pPr>
-      <w:r>
-        <w:t xml:space="preserve">Chọn ngày giờ và phản hồi email này trước ngày [DATE]  (ưu tiên đơn đăng ký sớm)</w:t>
-      </w:r>
-    </w:p>
-    <w:p>
-      <w:pPr>
-        <w:rPr>
-          <w:rFonts w:ascii="IBM Plex Sans" w:hAnsi="IBM Plex Sans" w:cs="IBM Plex Sans" w:eastAsia="IBM Plex Sans"/>
-        </w:rPr>
-      </w:pPr>
-    </w:p>
-    <w:p>
-      <w:pPr>
-        <w:rPr>
-          <w:rFonts w:ascii="IBM Plex Sans" w:hAnsi="IBM Plex Sans" w:cs="IBM Plex Sans" w:eastAsia="IBM Plex Sans"/>
-        </w:rPr>
-        <w:pStyle w:val="P68B1DB1-Normal2"/>
-      </w:pPr>
-      <w:r>
-        <w:t xml:space="preserve">Bạn có thể dẫn theo khách hàng và bạn bè đang quan tâm và muốn tìm hiểu về các hoạt động trading trên Deriv.</w:t>
-      </w:r>
-    </w:p>
-    <w:p>
-      <w:pPr>
-        <w:rPr>
-          <w:rFonts w:ascii="IBM Plex Sans" w:hAnsi="IBM Plex Sans" w:cs="IBM Plex Sans" w:eastAsia="IBM Plex Sans"/>
-        </w:rPr>
-      </w:pPr>
-    </w:p>
-    <w:p>
-      <w:pPr>
-        <w:rPr>
-          <w:rFonts w:ascii="IBM Plex Sans" w:hAnsi="IBM Plex Sans" w:cs="IBM Plex Sans" w:eastAsia="IBM Plex Sans"/>
-        </w:rPr>
-        <w:pStyle w:val="P68B1DB1-Normal2"/>
-      </w:pPr>
-      <w:r>
-        <w:t xml:space="preserve">Chúng tôi trân trọng và cảm ơn sự ủng hộ không ngừng của bạn dành cho Deriv và mong chờ được gặp bạn!</w:t>
-      </w:r>
-    </w:p>
-    <w:p>
-      <w:pPr>
-        <w:rPr>
-          <w:rFonts w:ascii="IBM Plex Sans" w:hAnsi="IBM Plex Sans" w:cs="IBM Plex Sans" w:eastAsia="IBM Plex Sans"/>
-        </w:rPr>
-      </w:pPr>
-    </w:p>
-    <w:p>
-      <w:pPr>
-        <w:rPr>
-          <w:rFonts w:ascii="IBM Plex Sans" w:hAnsi="IBM Plex Sans" w:cs="IBM Plex Sans" w:eastAsia="IBM Plex Sans"/>
-        </w:rPr>
-        <w:pStyle w:val="P68B1DB1-Normal2"/>
-      </w:pPr>
-      <w:r>
-        <w:t xml:space="preserve">P.S. Chúng tôi sẽ tặng các sản phẩm quảng bá miễn phí của Deriv. Đừng bỏ lỡ cơ hội này!</w:t>
-      </w:r>
-    </w:p>
-    <w:p>
-      <w:pPr>
-        <w:rPr>
-          <w:rFonts w:ascii="IBM Plex Sans" w:hAnsi="IBM Plex Sans" w:cs="IBM Plex Sans" w:eastAsia="IBM Plex Sans"/>
-        </w:rPr>
-      </w:pPr>
-    </w:p>
-    <w:p>
-      <w:pPr>
-        <w:rPr>
-          <w:rFonts w:ascii="IBM Plex Sans" w:hAnsi="IBM Plex Sans" w:cs="IBM Plex Sans" w:eastAsia="IBM Plex Sans"/>
-        </w:rPr>
-        <w:pStyle w:val="P68B1DB1-Normal2"/>
-      </w:pPr>
-      <w:r>
-        <w:t xml:space="preserve">Nếu bạn có bất cứ thắc mắc nào, liên hệ với chúng tôi qua [AFFILIATE MANAGER NO] (Viber/WhatsApp) | [AFFILIATE MANAGER EMAIL]</w:t>
+        <w:t xml:space="preserve">시간을 예약하려면 어떻게 하나요?</w:t>
+      </w:r>
+    </w:p>
+    <w:p>
+      <w:pPr>
+        <w:rPr>
+          <w:rFonts w:ascii="IBM Plex Sans" w:hAnsi="IBM Plex Sans" w:cs="IBM Plex Sans" w:eastAsia="IBM Plex Sans"/>
+        </w:rPr>
+        <w:pStyle w:val="P68B1DB1-Normal2"/>
+      </w:pPr>
+      <w:r>
+        <w:t xml:space="preserve">원하는 날짜와 시간을 선택한 후 이 이메일에 [날짜] 전까지 회신해주세요 (선착순 예약).</w:t>
+      </w:r>
+    </w:p>
+    <w:p>
+      <w:pPr>
+        <w:rPr>
+          <w:rFonts w:ascii="IBM Plex Sans" w:hAnsi="IBM Plex Sans" w:cs="IBM Plex Sans" w:eastAsia="IBM Plex Sans"/>
+        </w:rPr>
+      </w:pPr>
+    </w:p>
+    <w:p>
+      <w:pPr>
+        <w:rPr>
+          <w:rFonts w:ascii="IBM Plex Sans" w:hAnsi="IBM Plex Sans" w:cs="IBM Plex Sans" w:eastAsia="IBM Plex Sans"/>
+        </w:rPr>
+        <w:pStyle w:val="P68B1DB1-Normal2"/>
+      </w:pPr>
+      <w:r>
+        <w:t xml:space="preserve">Deriv에서 거래에 대해 더 배우고 싶어하는 고객과 친구를 데려오셔도 좋습니다.</w:t>
+      </w:r>
+    </w:p>
+    <w:p>
+      <w:pPr>
+        <w:rPr>
+          <w:rFonts w:ascii="IBM Plex Sans" w:hAnsi="IBM Plex Sans" w:cs="IBM Plex Sans" w:eastAsia="IBM Plex Sans"/>
+        </w:rPr>
+      </w:pPr>
+    </w:p>
+    <w:p>
+      <w:pPr>
+        <w:rPr>
+          <w:rFonts w:ascii="IBM Plex Sans" w:hAnsi="IBM Plex Sans" w:cs="IBM Plex Sans" w:eastAsia="IBM Plex Sans"/>
+        </w:rPr>
+        <w:pStyle w:val="P68B1DB1-Normal2"/>
+      </w:pPr>
+      <w:r>
+        <w:t xml:space="preserve">Deriv에 대한 지속적인 지원에 감사드리며, 여러분을 만나기를 기대하고 있습니다!</w:t>
+      </w:r>
+    </w:p>
+    <w:p>
+      <w:pPr>
+        <w:rPr>
+          <w:rFonts w:ascii="IBM Plex Sans" w:hAnsi="IBM Plex Sans" w:cs="IBM Plex Sans" w:eastAsia="IBM Plex Sans"/>
+        </w:rPr>
+      </w:pPr>
+    </w:p>
+    <w:p>
+      <w:pPr>
+        <w:rPr>
+          <w:rFonts w:ascii="IBM Plex Sans" w:hAnsi="IBM Plex Sans" w:cs="IBM Plex Sans" w:eastAsia="IBM Plex Sans"/>
+        </w:rPr>
+        <w:pStyle w:val="P68B1DB1-Normal2"/>
+      </w:pPr>
+      <w:r>
+        <w:t xml:space="preserve">추신. Deriv 상품을 무료로 드립니다. 놓치지 마세요!</w:t>
+      </w:r>
+    </w:p>
+    <w:p>
+      <w:pPr>
+        <w:rPr>
+          <w:rFonts w:ascii="IBM Plex Sans" w:hAnsi="IBM Plex Sans" w:cs="IBM Plex Sans" w:eastAsia="IBM Plex Sans"/>
+        </w:rPr>
+      </w:pPr>
+    </w:p>
+    <w:p>
+      <w:pPr>
+        <w:rPr>
+          <w:rFonts w:ascii="IBM Plex Sans" w:hAnsi="IBM Plex Sans" w:cs="IBM Plex Sans" w:eastAsia="IBM Plex Sans"/>
+        </w:rPr>
+        <w:pStyle w:val="P68B1DB1-Normal2"/>
+      </w:pPr>
+      <w:r>
+        <w:t xml:space="preserve">질문이 있으시면, [AFFILIATE MANAGER NO] (Viber/WhatsApp) | [AFFILIATE MANAGER EMAIL]로 연락 주시기 바랍니다.</w:t>
       </w:r>
     </w:p>
     <w:p>
@@ -1815,11 +1815,11 @@
         <w:rPr>
           <w:b w:val="1"/>
         </w:rPr>
-        <w:t>THAI</w:t>
-        <w:br w:type="textWrapping"/>
-      </w:r>
-      <w:r>
-        <w:t xml:space="preserve">Back to</w:t>
+        <w:t>태국어</w:t>
+        <w:br w:type="textWrapping"/>
+      </w:r>
+      <w:r>
+        <w:t xml:space="preserve">영어로 돌아가기</w:t>
       </w:r>
       <w:r>
         <w:rPr>
@@ -1834,7 +1834,7 @@
             <w:color w:val="1155cc"/>
             <w:u w:val="single"/>
           </w:rPr>
-          <w:t>English</w:t>
+          <w:t>영어</w:t>
         </w:r>
       </w:hyperlink>
     </w:p>
@@ -1858,19 +1858,19 @@
         <w:rPr>
           <w:b w:val="1"/>
         </w:rPr>
-        <w:t xml:space="preserve">Subject line:</w:t>
-      </w:r>
-      <w:r>
-        <w:br w:type="textWrapping"/>
-        <w:t xml:space="preserve">การประชุมพันธมิตรของ Deriv | [CITY NAME] | [DATE]</w:t>
-        <w:br w:type="textWrapping"/>
-        <w:br w:type="textWrapping"/>
-      </w:r>
-      <w:r>
-        <w:rPr>
-          <w:b w:val="1"/>
-        </w:rPr>
-        <w:t>Body:</w:t>
+        <w:t>제목:</w:t>
+      </w:r>
+      <w:r>
+        <w:br w:type="textWrapping"/>
+        <w:t xml:space="preserve">Deriv 제휴사 회의 | [도시 이름] | [날짜]</w:t>
+        <w:br w:type="textWrapping"/>
+        <w:br w:type="textWrapping"/>
+      </w:r>
+      <w:r>
+        <w:rPr>
+          <w:b w:val="1"/>
+        </w:rPr>
+        <w:t>본문:</w:t>
       </w:r>
     </w:p>
     <w:p>
@@ -1885,18 +1885,18 @@
       <w:bookmarkStart w:colFirst="0" w:colLast="0" w:name="_t6wlmhoo84t6" w:id="11"/>
       <w:bookmarkEnd w:id="11"/>
       <w:r>
-        <w:t xml:space="preserve">แล้วพบกันที่ [CITY NAME]!</w:t>
-      </w:r>
-    </w:p>
-    <w:p>
-      <w:pPr>
-        <w:rPr>
-          <w:rFonts w:ascii="IBM Plex Sans" w:hAnsi="IBM Plex Sans" w:cs="IBM Plex Sans" w:eastAsia="IBM Plex Sans"/>
-        </w:rPr>
-        <w:pStyle w:val="P68B1DB1-Normal2"/>
-      </w:pPr>
-      <w:r>
-        <w:t xml:space="preserve">ข่าวดี! พวกเราจะมาเยือน [CITY NAME] ในช่วงตั้งแต่วันที่</w:t>
+        <w:t xml:space="preserve">[도시 이름]에서 만나요!</w:t>
+      </w:r>
+    </w:p>
+    <w:p>
+      <w:pPr>
+        <w:rPr>
+          <w:rFonts w:ascii="IBM Plex Sans" w:hAnsi="IBM Plex Sans" w:cs="IBM Plex Sans" w:eastAsia="IBM Plex Sans"/>
+        </w:rPr>
+        <w:pStyle w:val="P68B1DB1-Normal2"/>
+      </w:pPr>
+      <w:r>
+        <w:t xml:space="preserve">좋은 소식입니다! พวกเราจะมาเยือน [CITY NAME] ในช่วงตั้งแต่วันที่</w:t>
       </w:r>
       <w:r>
         <w:rPr>
@@ -1905,25 +1905,25 @@
         <w:t xml:space="preserve"> </w:t>
       </w:r>
       <w:r>
-        <w:t xml:space="preserve">[DATE] ถึงวันที่ [DATE] ปี ค.ศ. 2023 โดยทีมงานพันธมิตรของเราซึ่งนำโดยผู้จัดการประจำประเทศ [COUNTRY] คือคุณ  [AFFILIATE MANAGER NAME] นั้นตั้งตารอที่จะได้พบปะกับคุณในการนัดพบส่วนตัวรอบพิเศษ</w:t>
-      </w:r>
-    </w:p>
-    <w:p>
-      <w:pPr>
-        <w:rPr>
-          <w:rFonts w:ascii="IBM Plex Sans" w:hAnsi="IBM Plex Sans" w:cs="IBM Plex Sans" w:eastAsia="IBM Plex Sans"/>
-        </w:rPr>
-      </w:pPr>
-    </w:p>
-    <w:p>
-      <w:pPr>
-        <w:rPr>
-          <w:rFonts w:ascii="IBM Plex Sans" w:hAnsi="IBM Plex Sans" w:cs="IBM Plex Sans" w:eastAsia="IBM Plex Sans"/>
-        </w:rPr>
-        <w:pStyle w:val="P68B1DB1-Normal2"/>
-      </w:pPr>
-      <w:r>
-        <w:t xml:space="preserve">เรายินดีรับฟังประสบการณ์ของคุณที่เกี่ยวข้องกับโปรแกรมพันธมิตรของเรา หากมีวิธีใดที่เราสามารถปรับปรุงประสบการณ์ของคุณให้ดีขึ้นได้ นี่ถือเป็นโอกาสของคุณที่จะได้แจ้งให้เราทราบ</w:t>
+        <w:t xml:space="preserve">[DATE] ถึงวันที่ [DATE] ปี ค.ศ. 우리의 제휴팀은 [COUNTRY]의 [AFFILIATE MANAGER NAME]가 이끄는, [도시 이름]에서 [날짜]부터 [날짜]까지 만날 예정입니다.</w:t>
+      </w:r>
+    </w:p>
+    <w:p>
+      <w:pPr>
+        <w:rPr>
+          <w:rFonts w:ascii="IBM Plex Sans" w:hAnsi="IBM Plex Sans" w:cs="IBM Plex Sans" w:eastAsia="IBM Plex Sans"/>
+        </w:rPr>
+      </w:pPr>
+    </w:p>
+    <w:p>
+      <w:pPr>
+        <w:rPr>
+          <w:rFonts w:ascii="IBM Plex Sans" w:hAnsi="IBM Plex Sans" w:cs="IBM Plex Sans" w:eastAsia="IBM Plex Sans"/>
+        </w:rPr>
+        <w:pStyle w:val="P68B1DB1-Normal2"/>
+      </w:pPr>
+      <w:r>
+        <w:t xml:space="preserve">저희는 여러분의 거래 프로그램에 대한 경험을 듣고 싶습니다. 여러분의 경험 향상에 대한 아이디어가 있으시면 당장 말씀해 주세요.</w:t>
       </w:r>
     </w:p>
     <w:p>
@@ -1942,7 +1942,7 @@
         <w:pStyle w:val="P68B1DB1-Normal4"/>
       </w:pPr>
       <w:r>
-        <w:t>เมื่อไร?</w:t>
+        <w:t>언제인가요?</w:t>
       </w:r>
     </w:p>
     <w:p>
@@ -2029,43 +2029,43 @@
         <w:pStyle w:val="P68B1DB1-Normal2"/>
       </w:pPr>
       <w:r>
-        <w:t xml:space="preserve">เรายินดีที่จะให้คุณนำลูกค้าและเพื่อนๆ ของคุณที่สนใจจะเรียนรู้เพิ่มเติมเกี่ยวกับการซื้อขายบน Deriv มาด้วยได้เช่นกัน</w:t>
-      </w:r>
-    </w:p>
-    <w:p>
-      <w:pPr>
-        <w:rPr>
-          <w:rFonts w:ascii="IBM Plex Sans" w:hAnsi="IBM Plex Sans" w:cs="IBM Plex Sans" w:eastAsia="IBM Plex Sans"/>
-        </w:rPr>
-      </w:pPr>
-    </w:p>
-    <w:p>
-      <w:pPr>
-        <w:rPr>
-          <w:rFonts w:ascii="IBM Plex Sans" w:hAnsi="IBM Plex Sans" w:cs="IBM Plex Sans" w:eastAsia="IBM Plex Sans"/>
-        </w:rPr>
-        <w:pStyle w:val="P68B1DB1-Normal2"/>
-      </w:pPr>
-      <w:r>
-        <w:t xml:space="preserve">เราขอขอบคุณสำหรับการสนับสนุนอย่างต่อเนื่องของคุณและหวังว่าจะได้พบกับคุณเร็วๆ นี้!</w:t>
-      </w:r>
-    </w:p>
-    <w:p>
-      <w:pPr>
-        <w:rPr>
-          <w:rFonts w:ascii="IBM Plex Sans" w:hAnsi="IBM Plex Sans" w:cs="IBM Plex Sans" w:eastAsia="IBM Plex Sans"/>
-        </w:rPr>
-      </w:pPr>
-    </w:p>
-    <w:p>
-      <w:pPr>
-        <w:rPr>
-          <w:rFonts w:ascii="IBM Plex Sans" w:hAnsi="IBM Plex Sans" w:cs="IBM Plex Sans" w:eastAsia="IBM Plex Sans"/>
-        </w:rPr>
-        <w:pStyle w:val="P68B1DB1-Normal2"/>
-      </w:pPr>
-      <w:r>
-        <w:t xml:space="preserve">ป.ล. เราจะมีการแจกสินค้าที่ระลึกของ Deriv ฟรี อย่าพลาด!</w:t>
+        <w:t xml:space="preserve">여러분의 지원에 감사드리며, 곧 여러분을 만나기를 기대합니다!</w:t>
+      </w:r>
+    </w:p>
+    <w:p>
+      <w:pPr>
+        <w:rPr>
+          <w:rFonts w:ascii="IBM Plex Sans" w:hAnsi="IBM Plex Sans" w:cs="IBM Plex Sans" w:eastAsia="IBM Plex Sans"/>
+        </w:rPr>
+      </w:pPr>
+    </w:p>
+    <w:p>
+      <w:pPr>
+        <w:rPr>
+          <w:rFonts w:ascii="IBM Plex Sans" w:hAnsi="IBM Plex Sans" w:cs="IBM Plex Sans" w:eastAsia="IBM Plex Sans"/>
+        </w:rPr>
+        <w:pStyle w:val="P68B1DB1-Normal2"/>
+      </w:pPr>
+      <w:r>
+        <w:t>추신.</w:t>
+      </w:r>
+    </w:p>
+    <w:p>
+      <w:pPr>
+        <w:rPr>
+          <w:rFonts w:ascii="IBM Plex Sans" w:hAnsi="IBM Plex Sans" w:cs="IBM Plex Sans" w:eastAsia="IBM Plex Sans"/>
+        </w:rPr>
+      </w:pPr>
+    </w:p>
+    <w:p>
+      <w:pPr>
+        <w:rPr>
+          <w:rFonts w:ascii="IBM Plex Sans" w:hAnsi="IBM Plex Sans" w:cs="IBM Plex Sans" w:eastAsia="IBM Plex Sans"/>
+        </w:rPr>
+        <w:pStyle w:val="P68B1DB1-Normal2"/>
+      </w:pPr>
+      <w:r>
+        <w:t xml:space="preserve">Deriv의 무료 상품이 배포됩니다. 놓치지 마세요! 궁금한 점이 있으시면 저희에게 문의하시기 바랍니다.</w:t>
       </w:r>
     </w:p>
     <w:p>
@@ -2094,7 +2094,7 @@
         <w:pStyle w:val="P68B1DB1-Normal2"/>
       </w:pPr>
       <w:r>
-        <w:t xml:space="preserve">[AFFILIATE MANAGER NO] (Viber/WhatsApp) | [AFFILIATE MANAGER EMAIL]</w:t>
+        <w:t xml:space="preserve">[제휴 관리자 번호] (Viber/WhatsApp) | [제휴 관리자 이메일]</w:t>
       </w:r>
     </w:p>
     <w:p>

</xml_diff>